<commit_message>
Improved flaws in my application
</commit_message>
<xml_diff>
--- a/Отчет по Лабораторной работе 3 - Стефан Лабович.docx
+++ b/Отчет по Лабораторной работе 3 - Стефан Лабович.docx
@@ -216,7 +216,7 @@
         <w:jc w:val="center"/>
         <w:rPr>
           <w:rFonts w:ascii="Times New Roman" w:hAnsi="Times New Roman" w:cs="Times New Roman"/>
-          <w:sz w:val="56"/>
+          <w:sz w:val="44"/>
         </w:rPr>
       </w:pPr>
       <w:r>
@@ -244,28 +244,6 @@
           <w:sz w:val="44"/>
         </w:rPr>
       </w:pPr>
-      <w:r>
-        <w:rPr>
-          <w:rFonts w:ascii="Times New Roman" w:hAnsi="Times New Roman" w:cs="Times New Roman"/>
-          <w:sz w:val="44"/>
-        </w:rPr>
-        <w:t xml:space="preserve">«Основы </w:t>
-      </w:r>
-      <w:r>
-        <w:rPr>
-          <w:rFonts w:ascii="Times New Roman" w:hAnsi="Times New Roman" w:cs="Times New Roman"/>
-          <w:sz w:val="44"/>
-          <w:lang w:val="en-US"/>
-        </w:rPr>
-        <w:t>Java</w:t>
-      </w:r>
-      <w:r>
-        <w:rPr>
-          <w:rFonts w:ascii="Times New Roman" w:hAnsi="Times New Roman" w:cs="Times New Roman"/>
-          <w:sz w:val="44"/>
-        </w:rPr>
-        <w:t>»</w:t>
-      </w:r>
     </w:p>
     <w:p>
       <w:pPr>
@@ -380,6 +358,8 @@
         <w:br/>
         <w:t>Вариант: 10694</w:t>
       </w:r>
+      <w:bookmarkStart w:id="0" w:name="_GoBack"/>
+      <w:bookmarkEnd w:id="0"/>
     </w:p>
     <w:p>
       <w:pPr>
@@ -999,6 +979,17 @@
         </w:rPr>
         <w:t>:</w:t>
       </w:r>
+    </w:p>
+    <w:p>
+      <w:pPr>
+        <w:jc w:val="both"/>
+        <w:rPr>
+          <w:rFonts w:ascii="Times New Roman" w:hAnsi="Times New Roman" w:cs="Times New Roman"/>
+          <w:b/>
+          <w:sz w:val="28"/>
+          <w:lang w:val="sr-Latn-ME"/>
+        </w:rPr>
+      </w:pPr>
     </w:p>
     <w:p>
       <w:pPr>
@@ -1037,8 +1028,8 @@
             <v:path o:extrusionok="f" gradientshapeok="t" o:connecttype="rect"/>
             <o:lock v:ext="edit" aspectratio="t"/>
           </v:shapetype>
-          <v:shape id="_x0000_i1025" type="#_x0000_t75" style="width:451.15pt;height:643.4pt">
-            <v:imagedata r:id="rId9" o:title="UML Diagram"/>
+          <v:shape id="_x0000_i1025" type="#_x0000_t75" style="width:450.75pt;height:616.15pt">
+            <v:imagedata r:id="rId9" o:title="Top-Level Package"/>
           </v:shape>
         </w:pict>
       </w:r>
@@ -1060,15 +1051,7 @@
           <w:sz w:val="28"/>
         </w:rPr>
         <w:lastRenderedPageBreak/>
-        <w:t>Исходный код программы</w:t>
-      </w:r>
-      <w:r>
-        <w:rPr>
-          <w:rFonts w:ascii="Times New Roman" w:hAnsi="Times New Roman" w:cs="Times New Roman"/>
-          <w:b/>
-          <w:sz w:val="28"/>
-        </w:rPr>
-        <w:t xml:space="preserve"> доступен по ссылке</w:t>
+        <w:t>Исходный код программы доступен по ссылке</w:t>
       </w:r>
       <w:r>
         <w:rPr>
@@ -1130,15 +1113,7 @@
             <w:rFonts w:ascii="Times New Roman" w:hAnsi="Times New Roman" w:cs="Times New Roman"/>
             <w:sz w:val="28"/>
           </w:rPr>
-          <w:t>c</w:t>
-        </w:r>
-        <w:r>
-          <w:rPr>
-            <w:rStyle w:val="Hyperlink"/>
-            <w:rFonts w:ascii="Times New Roman" w:hAnsi="Times New Roman" w:cs="Times New Roman"/>
-            <w:sz w:val="28"/>
-          </w:rPr>
-          <w:t>om</w:t>
+          <w:t>com</w:t>
         </w:r>
         <w:r>
           <w:rPr>
@@ -1253,7 +1228,15 @@
           <w:sz w:val="28"/>
           <w:lang w:val="en-US"/>
         </w:rPr>
-        <w:t>Medunitsa made patient's report.</w:t>
+        <w:t>Pulka has following illneses: [l</w:t>
+      </w:r>
+      <w:r>
+        <w:rPr>
+          <w:rFonts w:ascii="Consolas" w:hAnsi="Consolas" w:cs="Times New Roman"/>
+          <w:sz w:val="28"/>
+          <w:lang w:val="en-US"/>
+        </w:rPr>
+        <w:t>eg pain]</w:t>
       </w:r>
     </w:p>
     <w:p>
@@ -1271,7 +1254,7 @@
           <w:sz w:val="28"/>
           <w:lang w:val="en-US"/>
         </w:rPr>
-        <w:t>Patient Pulka has following illnesses:</w:t>
+        <w:t>Pulka's mood is 20 times worse than Vorchun's!</w:t>
       </w:r>
     </w:p>
     <w:p>
@@ -1289,7 +1272,7 @@
           <w:sz w:val="28"/>
           <w:lang w:val="en-US"/>
         </w:rPr>
-        <w:t>- Leg pain;</w:t>
+        <w:t>Pulka's mood is 20 times worse than Pilulkin's!</w:t>
       </w:r>
     </w:p>
     <w:p>
@@ -1307,7 +1290,7 @@
           <w:sz w:val="28"/>
           <w:lang w:val="en-US"/>
         </w:rPr>
-        <w:t>Patient's health status is: SICK!</w:t>
+        <w:t>Pulka woke up and is feeling better!</w:t>
       </w:r>
     </w:p>
     <w:p>
@@ -1325,7 +1308,7 @@
           <w:sz w:val="28"/>
           <w:lang w:val="en-US"/>
         </w:rPr>
-        <w:t>Pulka's mood is 20 times worse than Vorchun's!</w:t>
+        <w:t>Pulka ran 10 steps in WARD!</w:t>
       </w:r>
     </w:p>
     <w:p>
@@ -1343,7 +1326,7 @@
           <w:sz w:val="28"/>
           <w:lang w:val="en-US"/>
         </w:rPr>
-        <w:t>Pulka's mood is 20 times worse than Pilulkin's!</w:t>
+        <w:t>Pulka fell and hurt his leg!</w:t>
       </w:r>
     </w:p>
     <w:p>
@@ -1361,7 +1344,7 @@
           <w:sz w:val="28"/>
           <w:lang w:val="en-US"/>
         </w:rPr>
-        <w:t>Pulka slept in BED at NIGHT.</w:t>
+        <w:t>Pulka is picked up by Medical Staff and is carried to BED!</w:t>
       </w:r>
     </w:p>
     <w:p>
@@ -1379,7 +1362,7 @@
           <w:sz w:val="28"/>
           <w:lang w:val="en-US"/>
         </w:rPr>
-        <w:t>Pulka woke up and lost following illness: Leg pain!</w:t>
+        <w:t>Medunitsa cured Pulka's swelling!</w:t>
       </w:r>
     </w:p>
     <w:p>
@@ -1397,16 +1380,15 @@
           <w:sz w:val="28"/>
           <w:lang w:val="en-US"/>
         </w:rPr>
-        <w:t>Pulka ran 10 steps in WARD!</w:t>
-      </w:r>
-    </w:p>
-    <w:p>
-      <w:pPr>
-        <w:spacing w:after="0"/>
+        <w:t>Pulka has following illneses: [leg pain, temperature]</w:t>
+      </w:r>
+    </w:p>
+    <w:p>
+      <w:pPr>
         <w:rPr>
           <w:rFonts w:ascii="Consolas" w:hAnsi="Consolas" w:cs="Times New Roman"/>
           <w:sz w:val="28"/>
-          <w:lang w:val="en-US"/>
+          <w:lang w:val="sr-Latn-ME"/>
         </w:rPr>
       </w:pPr>
       <w:r>
@@ -1415,165 +1397,6 @@
           <w:sz w:val="28"/>
           <w:lang w:val="en-US"/>
         </w:rPr>
-        <w:t>Pulka fell and hurt his leg!</w:t>
-      </w:r>
-    </w:p>
-    <w:p>
-      <w:pPr>
-        <w:spacing w:after="0"/>
-        <w:rPr>
-          <w:rFonts w:ascii="Consolas" w:hAnsi="Consolas" w:cs="Times New Roman"/>
-          <w:sz w:val="28"/>
-          <w:lang w:val="en-US"/>
-        </w:rPr>
-      </w:pPr>
-      <w:r>
-        <w:rPr>
-          <w:rFonts w:ascii="Consolas" w:hAnsi="Consolas" w:cs="Times New Roman"/>
-          <w:sz w:val="28"/>
-          <w:lang w:val="en-US"/>
-        </w:rPr>
-        <w:t>Pulka is picked up by Medical Staff and is carried to BED!</w:t>
-      </w:r>
-    </w:p>
-    <w:p>
-      <w:pPr>
-        <w:spacing w:after="0"/>
-        <w:rPr>
-          <w:rFonts w:ascii="Consolas" w:hAnsi="Consolas" w:cs="Times New Roman"/>
-          <w:sz w:val="28"/>
-          <w:lang w:val="en-US"/>
-        </w:rPr>
-      </w:pPr>
-      <w:r>
-        <w:rPr>
-          <w:rFonts w:ascii="Consolas" w:hAnsi="Consolas" w:cs="Times New Roman"/>
-          <w:sz w:val="28"/>
-          <w:lang w:val="en-US"/>
-        </w:rPr>
-        <w:t>Medunitsa made patient's report.</w:t>
-      </w:r>
-    </w:p>
-    <w:p>
-      <w:pPr>
-        <w:spacing w:after="0"/>
-        <w:rPr>
-          <w:rFonts w:ascii="Consolas" w:hAnsi="Consolas" w:cs="Times New Roman"/>
-          <w:sz w:val="28"/>
-          <w:lang w:val="en-US"/>
-        </w:rPr>
-      </w:pPr>
-      <w:r>
-        <w:rPr>
-          <w:rFonts w:ascii="Consolas" w:hAnsi="Consolas" w:cs="Times New Roman"/>
-          <w:sz w:val="28"/>
-          <w:lang w:val="en-US"/>
-        </w:rPr>
-        <w:t>Patient Pulka has following illnesses:</w:t>
-      </w:r>
-    </w:p>
-    <w:p>
-      <w:pPr>
-        <w:spacing w:after="0"/>
-        <w:rPr>
-          <w:rFonts w:ascii="Consolas" w:hAnsi="Consolas" w:cs="Times New Roman"/>
-          <w:sz w:val="28"/>
-          <w:lang w:val="en-US"/>
-        </w:rPr>
-      </w:pPr>
-      <w:r>
-        <w:rPr>
-          <w:rFonts w:ascii="Consolas" w:hAnsi="Consolas" w:cs="Times New Roman"/>
-          <w:sz w:val="28"/>
-          <w:lang w:val="en-US"/>
-        </w:rPr>
-        <w:t>- leg pain;</w:t>
-      </w:r>
-    </w:p>
-    <w:p>
-      <w:pPr>
-        <w:spacing w:after="0"/>
-        <w:rPr>
-          <w:rFonts w:ascii="Consolas" w:hAnsi="Consolas" w:cs="Times New Roman"/>
-          <w:sz w:val="28"/>
-          <w:lang w:val="en-US"/>
-        </w:rPr>
-      </w:pPr>
-      <w:r>
-        <w:rPr>
-          <w:rFonts w:ascii="Consolas" w:hAnsi="Consolas" w:cs="Times New Roman"/>
-          <w:sz w:val="28"/>
-          <w:lang w:val="en-US"/>
-        </w:rPr>
-        <w:t>- swelling;</w:t>
-      </w:r>
-    </w:p>
-    <w:p>
-      <w:pPr>
-        <w:spacing w:after="0"/>
-        <w:rPr>
-          <w:rFonts w:ascii="Consolas" w:hAnsi="Consolas" w:cs="Times New Roman"/>
-          <w:sz w:val="28"/>
-          <w:lang w:val="en-US"/>
-        </w:rPr>
-      </w:pPr>
-      <w:r>
-        <w:rPr>
-          <w:rFonts w:ascii="Consolas" w:hAnsi="Consolas" w:cs="Times New Roman"/>
-          <w:sz w:val="28"/>
-          <w:lang w:val="en-US"/>
-        </w:rPr>
-        <w:t>- temperature;</w:t>
-      </w:r>
-    </w:p>
-    <w:p>
-      <w:pPr>
-        <w:spacing w:after="0"/>
-        <w:rPr>
-          <w:rFonts w:ascii="Consolas" w:hAnsi="Consolas" w:cs="Times New Roman"/>
-          <w:sz w:val="28"/>
-          <w:lang w:val="en-US"/>
-        </w:rPr>
-      </w:pPr>
-      <w:r>
-        <w:rPr>
-          <w:rFonts w:ascii="Consolas" w:hAnsi="Consolas" w:cs="Times New Roman"/>
-          <w:sz w:val="28"/>
-          <w:lang w:val="en-US"/>
-        </w:rPr>
-        <w:t>Patient's health status is: SICK!</w:t>
-      </w:r>
-    </w:p>
-    <w:p>
-      <w:pPr>
-        <w:spacing w:after="0"/>
-        <w:rPr>
-          <w:rFonts w:ascii="Consolas" w:hAnsi="Consolas" w:cs="Times New Roman"/>
-          <w:sz w:val="28"/>
-        </w:rPr>
-      </w:pPr>
-      <w:r>
-        <w:rPr>
-          <w:rFonts w:ascii="Consolas" w:hAnsi="Consolas" w:cs="Times New Roman"/>
-          <w:sz w:val="28"/>
-        </w:rPr>
-        <w:t>Medunitsa cured Pulka's swelling!</w:t>
-      </w:r>
-    </w:p>
-    <w:p>
-      <w:pPr>
-        <w:rPr>
-          <w:rFonts w:ascii="Consolas" w:hAnsi="Consolas" w:cs="Times New Roman"/>
-          <w:sz w:val="28"/>
-          <w:lang w:val="en-US"/>
-        </w:rPr>
-      </w:pPr>
-      <w:r>
-        <w:rPr>
-          <w:rFonts w:ascii="Consolas" w:hAnsi="Consolas" w:cs="Times New Roman"/>
-          <w:sz w:val="28"/>
-          <w:lang w:val="en-US"/>
-        </w:rPr>
         <w:t>Pulka is not cured. He should still rest at HOSPITAL.</w:t>
       </w:r>
     </w:p>
@@ -1592,7 +1415,39 @@
           <w:b/>
           <w:sz w:val="28"/>
         </w:rPr>
-        <w:t>Выводы по работе</w:t>
+        <w:t>Выводы</w:t>
+      </w:r>
+      <w:r>
+        <w:rPr>
+          <w:rFonts w:ascii="Times New Roman" w:hAnsi="Times New Roman" w:cs="Times New Roman"/>
+          <w:b/>
+          <w:sz w:val="28"/>
+        </w:rPr>
+        <w:t xml:space="preserve"> </w:t>
+      </w:r>
+      <w:r>
+        <w:rPr>
+          <w:rFonts w:ascii="Times New Roman" w:hAnsi="Times New Roman" w:cs="Times New Roman"/>
+          <w:b/>
+          <w:sz w:val="28"/>
+        </w:rPr>
+        <w:t>по</w:t>
+      </w:r>
+      <w:r>
+        <w:rPr>
+          <w:rFonts w:ascii="Times New Roman" w:hAnsi="Times New Roman" w:cs="Times New Roman"/>
+          <w:b/>
+          <w:sz w:val="28"/>
+        </w:rPr>
+        <w:t xml:space="preserve"> </w:t>
+      </w:r>
+      <w:r>
+        <w:rPr>
+          <w:rFonts w:ascii="Times New Roman" w:hAnsi="Times New Roman" w:cs="Times New Roman"/>
+          <w:b/>
+          <w:sz w:val="28"/>
+        </w:rPr>
+        <w:t>работе</w:t>
       </w:r>
       <w:r>
         <w:rPr>
@@ -1620,7 +1475,7 @@
           <w:szCs w:val="24"/>
           <w:lang w:eastAsia="ru-RU"/>
         </w:rPr>
-        <w:t>В</w:t>
+        <w:t xml:space="preserve">Выполнив эту лабораторную работу, </w:t>
       </w:r>
       <w:r>
         <w:rPr>
@@ -1629,7 +1484,16 @@
           <w:szCs w:val="24"/>
           <w:lang w:eastAsia="ru-RU"/>
         </w:rPr>
-        <w:t>ыполнив эту лабораторную работу, я изучил UML диаграммы и научился их читать. Теперь я лучше стал понимать различия между агрегацией, композицией и ассоциацией, наследованием и обращением, а также узнал об объектах, классах их полях и методах, способы их представления на диаграммах UML.</w:t>
+        <w:t xml:space="preserve">я стал более понимать объектно ориентированное программирование, как правильно им пользоваться с помощю </w:t>
+      </w:r>
+      <w:r>
+        <w:rPr>
+          <w:rFonts w:ascii="Times New Roman" w:eastAsia="Times New Roman" w:hAnsi="Times New Roman" w:cs="Times New Roman"/>
+          <w:sz w:val="28"/>
+          <w:szCs w:val="24"/>
+          <w:lang w:val="sr-Latn-ME" w:eastAsia="ru-RU"/>
+        </w:rPr>
+        <w:t xml:space="preserve">SOLID </w:t>
       </w:r>
       <w:r>
         <w:rPr>
@@ -1638,28 +1502,8 @@
           <w:szCs w:val="24"/>
           <w:lang w:eastAsia="ru-RU"/>
         </w:rPr>
-        <w:t xml:space="preserve"> Также познакомился с принципами</w:t>
-      </w:r>
-      <w:r>
-        <w:rPr>
-          <w:rFonts w:ascii="Times New Roman" w:eastAsia="Times New Roman" w:hAnsi="Times New Roman" w:cs="Times New Roman"/>
-          <w:sz w:val="28"/>
-          <w:szCs w:val="24"/>
-          <w:lang w:val="sr-Latn-ME" w:eastAsia="ru-RU"/>
-        </w:rPr>
-        <w:t xml:space="preserve"> SOLID, </w:t>
-      </w:r>
-      <w:r>
-        <w:rPr>
-          <w:rFonts w:ascii="Times New Roman" w:eastAsia="Times New Roman" w:hAnsi="Times New Roman" w:cs="Times New Roman"/>
-          <w:sz w:val="28"/>
-          <w:szCs w:val="24"/>
-          <w:lang w:eastAsia="ru-RU"/>
-        </w:rPr>
-        <w:t xml:space="preserve">и узнал о важности их применения. </w:t>
-      </w:r>
-      <w:bookmarkStart w:id="0" w:name="_GoBack"/>
-      <w:bookmarkEnd w:id="0"/>
+        <w:t>принципов. Все полученное знание мне понадобится в будущеем.</w:t>
+      </w:r>
     </w:p>
     <w:sectPr>
       <w:pgSz w:w="11907" w:h="16839" w:code="9"/>
@@ -2660,6 +2504,7 @@
   <w:style w:type="character" w:default="1" w:styleId="DefaultParagraphFont">
     <w:name w:val="Default Paragraph Font"/>
     <w:uiPriority w:val="1"/>
+    <w:semiHidden/>
     <w:unhideWhenUsed/>
   </w:style>
   <w:style w:type="table" w:default="1" w:styleId="TableNormal">
@@ -2704,6 +2549,107 @@
     <w:rPr>
       <w:color w:val="954F72" w:themeColor="followedHyperlink"/>
       <w:u w:val="single"/>
+    </w:rPr>
+  </w:style>
+  <w:style w:type="character" w:styleId="CommentReference">
+    <w:name w:val="annotation reference"/>
+    <w:basedOn w:val="DefaultParagraphFont"/>
+    <w:uiPriority w:val="99"/>
+    <w:semiHidden/>
+    <w:unhideWhenUsed/>
+    <w:rsid w:val="00BA2C3E"/>
+    <w:rPr>
+      <w:sz w:val="16"/>
+      <w:szCs w:val="16"/>
+    </w:rPr>
+  </w:style>
+  <w:style w:type="paragraph" w:styleId="CommentText">
+    <w:name w:val="annotation text"/>
+    <w:basedOn w:val="Normal"/>
+    <w:link w:val="CommentTextChar"/>
+    <w:uiPriority w:val="99"/>
+    <w:semiHidden/>
+    <w:unhideWhenUsed/>
+    <w:rsid w:val="00BA2C3E"/>
+    <w:pPr>
+      <w:spacing w:line="240" w:lineRule="auto"/>
+    </w:pPr>
+    <w:rPr>
+      <w:sz w:val="20"/>
+      <w:szCs w:val="20"/>
+    </w:rPr>
+  </w:style>
+  <w:style w:type="character" w:customStyle="1" w:styleId="CommentTextChar">
+    <w:name w:val="Comment Text Char"/>
+    <w:basedOn w:val="DefaultParagraphFont"/>
+    <w:link w:val="CommentText"/>
+    <w:uiPriority w:val="99"/>
+    <w:semiHidden/>
+    <w:rsid w:val="00BA2C3E"/>
+    <w:rPr>
+      <w:sz w:val="20"/>
+      <w:szCs w:val="20"/>
+      <w:lang w:val="ru-RU"/>
+    </w:rPr>
+  </w:style>
+  <w:style w:type="paragraph" w:styleId="CommentSubject">
+    <w:name w:val="annotation subject"/>
+    <w:basedOn w:val="CommentText"/>
+    <w:next w:val="CommentText"/>
+    <w:link w:val="CommentSubjectChar"/>
+    <w:uiPriority w:val="99"/>
+    <w:semiHidden/>
+    <w:unhideWhenUsed/>
+    <w:rsid w:val="00BA2C3E"/>
+    <w:rPr>
+      <w:b/>
+      <w:bCs/>
+    </w:rPr>
+  </w:style>
+  <w:style w:type="character" w:customStyle="1" w:styleId="CommentSubjectChar">
+    <w:name w:val="Comment Subject Char"/>
+    <w:basedOn w:val="CommentTextChar"/>
+    <w:link w:val="CommentSubject"/>
+    <w:uiPriority w:val="99"/>
+    <w:semiHidden/>
+    <w:rsid w:val="00BA2C3E"/>
+    <w:rPr>
+      <w:b/>
+      <w:bCs/>
+      <w:sz w:val="20"/>
+      <w:szCs w:val="20"/>
+      <w:lang w:val="ru-RU"/>
+    </w:rPr>
+  </w:style>
+  <w:style w:type="paragraph" w:styleId="BalloonText">
+    <w:name w:val="Balloon Text"/>
+    <w:basedOn w:val="Normal"/>
+    <w:link w:val="BalloonTextChar"/>
+    <w:uiPriority w:val="99"/>
+    <w:semiHidden/>
+    <w:unhideWhenUsed/>
+    <w:rsid w:val="00BA2C3E"/>
+    <w:pPr>
+      <w:spacing w:after="0" w:line="240" w:lineRule="auto"/>
+    </w:pPr>
+    <w:rPr>
+      <w:rFonts w:ascii="Segoe UI" w:hAnsi="Segoe UI" w:cs="Segoe UI"/>
+      <w:sz w:val="18"/>
+      <w:szCs w:val="18"/>
+    </w:rPr>
+  </w:style>
+  <w:style w:type="character" w:customStyle="1" w:styleId="BalloonTextChar">
+    <w:name w:val="Balloon Text Char"/>
+    <w:basedOn w:val="DefaultParagraphFont"/>
+    <w:link w:val="BalloonText"/>
+    <w:uiPriority w:val="99"/>
+    <w:semiHidden/>
+    <w:rsid w:val="00BA2C3E"/>
+    <w:rPr>
+      <w:rFonts w:ascii="Segoe UI" w:hAnsi="Segoe UI" w:cs="Segoe UI"/>
+      <w:sz w:val="18"/>
+      <w:szCs w:val="18"/>
+      <w:lang w:val="ru-RU"/>
     </w:rPr>
   </w:style>
 </w:styles>
@@ -2975,7 +2921,7 @@
 </file>
 
 <file path=customXml/itemProps1.xml><?xml version="1.0" encoding="utf-8"?>
-<ds:datastoreItem xmlns:ds="http://schemas.openxmlformats.org/officeDocument/2006/customXml" ds:itemID="{29D5204B-B47C-44BB-A96C-B601524448D3}">
+<ds:datastoreItem xmlns:ds="http://schemas.openxmlformats.org/officeDocument/2006/customXml" ds:itemID="{DFAB74A8-364A-4EAB-887B-5CF35CEF41F1}">
   <ds:schemaRefs>
     <ds:schemaRef ds:uri="http://schemas.openxmlformats.org/officeDocument/2006/bibliography"/>
   </ds:schemaRefs>

</xml_diff>

<commit_message>
The more you study, the more you don't like your previous code
</commit_message>
<xml_diff>
--- a/Отчет по Лабораторной работе 3 - Стефан Лабович.docx
+++ b/Отчет по Лабораторной работе 3 - Стефан Лабович.docx
@@ -358,8 +358,6 @@
         <w:br/>
         <w:t>Вариант: 10694</w:t>
       </w:r>
-      <w:bookmarkStart w:id="0" w:name="_GoBack"/>
-      <w:bookmarkEnd w:id="0"/>
     </w:p>
     <w:p>
       <w:pPr>
@@ -990,6 +988,63 @@
           <w:lang w:val="sr-Latn-ME"/>
         </w:rPr>
       </w:pPr>
+      <w:r>
+        <w:rPr>
+          <w:rFonts w:ascii="Times New Roman" w:hAnsi="Times New Roman" w:cs="Times New Roman"/>
+          <w:b/>
+          <w:noProof/>
+          <w:sz w:val="28"/>
+          <w:lang w:val="en-US"/>
+        </w:rPr>
+        <w:drawing>
+          <wp:inline distT="0" distB="0" distL="0" distR="0">
+            <wp:extent cx="5732145" cy="7371355"/>
+            <wp:effectExtent l="0" t="0" r="1905" b="1270"/>
+            <wp:docPr id="1" name="Picture 1" descr="C:\Users\Korisnik\Lab3\Top-Level Package.png"/>
+            <wp:cNvGraphicFramePr>
+              <a:graphicFrameLocks xmlns:a="http://schemas.openxmlformats.org/drawingml/2006/main" noChangeAspect="1"/>
+            </wp:cNvGraphicFramePr>
+            <a:graphic xmlns:a="http://schemas.openxmlformats.org/drawingml/2006/main">
+              <a:graphicData uri="http://schemas.openxmlformats.org/drawingml/2006/picture">
+                <pic:pic xmlns:pic="http://schemas.openxmlformats.org/drawingml/2006/picture">
+                  <pic:nvPicPr>
+                    <pic:cNvPr id="0" name="Picture 3" descr="C:\Users\Korisnik\Lab3\Top-Level Package.png"/>
+                    <pic:cNvPicPr>
+                      <a:picLocks noChangeAspect="1" noChangeArrowheads="1"/>
+                    </pic:cNvPicPr>
+                  </pic:nvPicPr>
+                  <pic:blipFill>
+                    <a:blip r:embed="rId9" cstate="print">
+                      <a:extLst>
+                        <a:ext uri="{28A0092B-C50C-407E-A947-70E740481C1C}">
+                          <a14:useLocalDpi xmlns:a14="http://schemas.microsoft.com/office/drawing/2010/main" val="0"/>
+                        </a:ext>
+                      </a:extLst>
+                    </a:blip>
+                    <a:srcRect/>
+                    <a:stretch>
+                      <a:fillRect/>
+                    </a:stretch>
+                  </pic:blipFill>
+                  <pic:spPr bwMode="auto">
+                    <a:xfrm>
+                      <a:off x="0" y="0"/>
+                      <a:ext cx="5732145" cy="7371355"/>
+                    </a:xfrm>
+                    <a:prstGeom prst="rect">
+                      <a:avLst/>
+                    </a:prstGeom>
+                    <a:noFill/>
+                    <a:ln>
+                      <a:noFill/>
+                    </a:ln>
+                  </pic:spPr>
+                </pic:pic>
+              </a:graphicData>
+            </a:graphic>
+          </wp:inline>
+        </w:drawing>
+      </w:r>
     </w:p>
     <w:p>
       <w:pPr>
@@ -1001,38 +1056,30 @@
           <w:lang w:val="sr-Latn-ME"/>
         </w:rPr>
       </w:pPr>
-      <w:r>
+    </w:p>
+    <w:p>
+      <w:pPr>
+        <w:jc w:val="both"/>
         <w:rPr>
           <w:rFonts w:ascii="Times New Roman" w:hAnsi="Times New Roman" w:cs="Times New Roman"/>
           <w:b/>
           <w:sz w:val="28"/>
           <w:lang w:val="sr-Latn-ME"/>
         </w:rPr>
-        <w:pict>
-          <v:shapetype id="_x0000_t75" coordsize="21600,21600" o:spt="75" o:preferrelative="t" path="m@4@5l@4@11@9@11@9@5xe" filled="f" stroked="f">
-            <v:stroke joinstyle="miter"/>
-            <v:formulas>
-              <v:f eqn="if lineDrawn pixelLineWidth 0"/>
-              <v:f eqn="sum @0 1 0"/>
-              <v:f eqn="sum 0 0 @1"/>
-              <v:f eqn="prod @2 1 2"/>
-              <v:f eqn="prod @3 21600 pixelWidth"/>
-              <v:f eqn="prod @3 21600 pixelHeight"/>
-              <v:f eqn="sum @0 0 1"/>
-              <v:f eqn="prod @6 1 2"/>
-              <v:f eqn="prod @7 21600 pixelWidth"/>
-              <v:f eqn="sum @8 21600 0"/>
-              <v:f eqn="prod @7 21600 pixelHeight"/>
-              <v:f eqn="sum @10 21600 0"/>
-            </v:formulas>
-            <v:path o:extrusionok="f" gradientshapeok="t" o:connecttype="rect"/>
-            <o:lock v:ext="edit" aspectratio="t"/>
-          </v:shapetype>
-          <v:shape id="_x0000_i1025" type="#_x0000_t75" style="width:450.75pt;height:616.15pt">
-            <v:imagedata r:id="rId9" o:title="Top-Level Package"/>
-          </v:shape>
-        </w:pict>
-      </w:r>
+      </w:pPr>
+    </w:p>
+    <w:p>
+      <w:pPr>
+        <w:jc w:val="both"/>
+        <w:rPr>
+          <w:rFonts w:ascii="Times New Roman" w:hAnsi="Times New Roman" w:cs="Times New Roman"/>
+          <w:b/>
+          <w:sz w:val="28"/>
+          <w:lang w:val="sr-Latn-ME"/>
+        </w:rPr>
+      </w:pPr>
+      <w:bookmarkStart w:id="0" w:name="_GoBack"/>
+      <w:bookmarkEnd w:id="0"/>
     </w:p>
     <w:p>
       <w:pPr>
@@ -1356,31 +1403,67 @@
           <w:lang w:val="en-US"/>
         </w:rPr>
       </w:pPr>
+      <w:proofErr w:type="spellStart"/>
       <w:r>
         <w:rPr>
           <w:rFonts w:ascii="Consolas" w:hAnsi="Consolas" w:cs="Times New Roman"/>
           <w:sz w:val="28"/>
           <w:lang w:val="en-US"/>
         </w:rPr>
-        <w:t>Medunitsa cured Pulka's swelling!</w:t>
-      </w:r>
-    </w:p>
-    <w:p>
-      <w:pPr>
-        <w:spacing w:after="0"/>
+        <w:t>Pulka's</w:t>
+      </w:r>
+      <w:proofErr w:type="spellEnd"/>
+      <w:r>
         <w:rPr>
           <w:rFonts w:ascii="Consolas" w:hAnsi="Consolas" w:cs="Times New Roman"/>
           <w:sz w:val="28"/>
           <w:lang w:val="en-US"/>
         </w:rPr>
-      </w:pPr>
+        <w:t xml:space="preserve"> swelling is cured thanks to </w:t>
+      </w:r>
+      <w:proofErr w:type="spellStart"/>
       <w:r>
         <w:rPr>
           <w:rFonts w:ascii="Consolas" w:hAnsi="Consolas" w:cs="Times New Roman"/>
           <w:sz w:val="28"/>
           <w:lang w:val="en-US"/>
         </w:rPr>
-        <w:t>Pulka has following illneses: [leg pain, temperature]</w:t>
+        <w:t>Medunitsa.</w:t>
+      </w:r>
+      <w:r>
+        <w:rPr>
+          <w:rFonts w:ascii="Consolas" w:hAnsi="Consolas" w:cs="Times New Roman"/>
+          <w:sz w:val="28"/>
+          <w:lang w:val="en-US"/>
+        </w:rPr>
+        <w:t>Pulka</w:t>
+      </w:r>
+      <w:proofErr w:type="spellEnd"/>
+      <w:r>
+        <w:rPr>
+          <w:rFonts w:ascii="Consolas" w:hAnsi="Consolas" w:cs="Times New Roman"/>
+          <w:sz w:val="28"/>
+          <w:lang w:val="en-US"/>
+        </w:rPr>
+        <w:t xml:space="preserve"> has following </w:t>
+      </w:r>
+      <w:proofErr w:type="spellStart"/>
+      <w:r>
+        <w:rPr>
+          <w:rFonts w:ascii="Consolas" w:hAnsi="Consolas" w:cs="Times New Roman"/>
+          <w:sz w:val="28"/>
+          <w:lang w:val="en-US"/>
+        </w:rPr>
+        <w:t>illneses</w:t>
+      </w:r>
+      <w:proofErr w:type="spellEnd"/>
+      <w:r>
+        <w:rPr>
+          <w:rFonts w:ascii="Consolas" w:hAnsi="Consolas" w:cs="Times New Roman"/>
+          <w:sz w:val="28"/>
+          <w:lang w:val="en-US"/>
+        </w:rPr>
+        <w:t>: [leg pain, temperature]</w:t>
       </w:r>
     </w:p>
     <w:p>
@@ -2921,7 +3004,7 @@
 </file>
 
 <file path=customXml/itemProps1.xml><?xml version="1.0" encoding="utf-8"?>
-<ds:datastoreItem xmlns:ds="http://schemas.openxmlformats.org/officeDocument/2006/customXml" ds:itemID="{DFAB74A8-364A-4EAB-887B-5CF35CEF41F1}">
+<ds:datastoreItem xmlns:ds="http://schemas.openxmlformats.org/officeDocument/2006/customXml" ds:itemID="{4DA4BCF7-FD97-439B-A77E-0CE51349EECD}">
   <ds:schemaRefs>
     <ds:schemaRef ds:uri="http://schemas.openxmlformats.org/officeDocument/2006/bibliography"/>
   </ds:schemaRefs>

</xml_diff>